<commit_message>
23.04.2025_This change is related to final fix for find-replace text 4
</commit_message>
<xml_diff>
--- a/src/main/resources/templates/RacoonCityReport.docx
+++ b/src/main/resources/templates/RacoonCityReport.docx
@@ -101,55 +101,6 @@
             <w:pPr>
               <w:rPr>
                 <w:rFonts w:asciiTheme="majorHAnsi" w:hAnsiTheme="majorHAnsi" w:cstheme="majorHAnsi"/>
-                <w:lang w:val="en-US"/>
-              </w:rPr>
-            </w:pPr>
-            <w:r>
-              <w:rPr>
-                <w:rFonts w:asciiTheme="majorHAnsi" w:hAnsiTheme="majorHAnsi" w:cstheme="majorHAnsi"/>
-                <w:b/>
-                <w:bCs/>
-                <w:lang w:val="en-US"/>
-              </w:rPr>
-              <w:br/>
-            </w:r>
-            <w:r>
-              <w:rPr>
-                <w:rFonts w:asciiTheme="majorHAnsi" w:hAnsiTheme="majorHAnsi" w:cstheme="majorHAnsi"/>
-                <w:b/>
-                <w:bCs/>
-                <w:lang w:val="en-US"/>
-              </w:rPr>
-              <w:t xml:space="preserve">Protagonist: </w:t>
-            </w:r>
-            <w:r>
-              <w:rPr>
-                <w:rFonts w:asciiTheme="majorHAnsi" w:hAnsiTheme="majorHAnsi" w:cstheme="majorHAnsi"/>
-                <w:lang w:val="en-US"/>
-              </w:rPr>
-              <w:t>${</w:t>
-            </w:r>
-            <w:proofErr w:type="spellStart"/>
-            <w:r>
-              <w:rPr>
-                <w:rFonts w:asciiTheme="majorHAnsi" w:hAnsiTheme="majorHAnsi" w:cstheme="majorHAnsi"/>
-                <w:lang w:val="en-US"/>
-              </w:rPr>
-              <w:t>pName</w:t>
-            </w:r>
-            <w:proofErr w:type="spellEnd"/>
-            <w:r>
-              <w:rPr>
-                <w:rFonts w:asciiTheme="majorHAnsi" w:hAnsiTheme="majorHAnsi" w:cstheme="majorHAnsi"/>
-                <w:lang w:val="en-US"/>
-              </w:rPr>
-              <w:t>}</w:t>
-            </w:r>
-          </w:p>
-          <w:p>
-            <w:pPr>
-              <w:rPr>
-                <w:rFonts w:asciiTheme="majorHAnsi" w:hAnsiTheme="majorHAnsi" w:cstheme="majorHAnsi"/>
                 <w:b/>
                 <w:bCs/>
                 <w:lang w:val="en-US"/>
@@ -185,9 +136,7 @@
           <w:p>
             <w:pPr>
               <w:rPr>
-                <w:rFonts w:asciiTheme="majorHAnsi" w:hAnsiTheme="majorHAnsi" w:cstheme="majorHAnsi"/>
-                <w:b/>
-                <w:bCs/>
+                <w:rFonts w:ascii="Calibri" w:hAnsi="Calibri" w:cs="Calibri"/>
                 <w:lang w:val="en-US"/>
               </w:rPr>
             </w:pPr>
@@ -221,12 +170,63 @@
           <w:p>
             <w:pPr>
               <w:rPr>
-                <w:rFonts w:ascii="Berlin Sans FB Demi" w:hAnsi="Berlin Sans FB Demi"/>
+                <w:rFonts w:ascii="Calibri" w:hAnsi="Calibri" w:cs="Calibri"/>
+                <w:lang w:val="en-US"/>
+              </w:rPr>
+            </w:pPr>
+          </w:p>
+          <w:p>
+            <w:pPr>
+              <w:rPr>
+                <w:rFonts w:asciiTheme="majorHAnsi" w:hAnsiTheme="majorHAnsi" w:cstheme="majorHAnsi"/>
                 <w:b/>
                 <w:bCs/>
                 <w:lang w:val="en-US"/>
               </w:rPr>
             </w:pPr>
+            <w:proofErr w:type="spellStart"/>
+            <w:r>
+              <w:rPr>
+                <w:rFonts w:asciiTheme="majorHAnsi" w:hAnsiTheme="majorHAnsi" w:cstheme="majorHAnsi"/>
+                <w:b/>
+                <w:bCs/>
+                <w:lang w:val="en-US"/>
+              </w:rPr>
+              <w:t>Protagnist</w:t>
+            </w:r>
+            <w:proofErr w:type="spellEnd"/>
+            <w:r>
+              <w:rPr>
+                <w:rFonts w:asciiTheme="majorHAnsi" w:hAnsiTheme="majorHAnsi" w:cstheme="majorHAnsi"/>
+                <w:b/>
+                <w:bCs/>
+                <w:lang w:val="en-US"/>
+              </w:rPr>
+              <w:t xml:space="preserve">: </w:t>
+            </w:r>
+            <w:r>
+              <w:rPr>
+                <w:rFonts w:asciiTheme="majorHAnsi" w:hAnsiTheme="majorHAnsi" w:cstheme="majorHAnsi"/>
+                <w:lang w:val="en-US"/>
+              </w:rPr>
+              <w:t>${</w:t>
+            </w:r>
+            <w:proofErr w:type="spellStart"/>
+            <w:r>
+              <w:rPr>
+                <w:rFonts w:asciiTheme="majorHAnsi" w:hAnsiTheme="majorHAnsi" w:cstheme="majorHAnsi"/>
+                <w:lang w:val="en-US"/>
+              </w:rPr>
+              <w:t>pname</w:t>
+            </w:r>
+            <w:proofErr w:type="spellEnd"/>
+            <w:r>
+              <w:rPr>
+                <w:rFonts w:asciiTheme="majorHAnsi" w:hAnsiTheme="majorHAnsi" w:cstheme="majorHAnsi"/>
+                <w:lang w:val="en-US"/>
+              </w:rPr>
+              <w:t>}</w:t>
+            </w:r>
           </w:p>
         </w:tc>
       </w:tr>

</xml_diff>